<commit_message>
Some challenges using the HC-SR04 range sensor
</commit_message>
<xml_diff>
--- a/dojo-sushi/ultrasonic/Ultrasonic_DojoSushiChallenges.docx
+++ b/dojo-sushi/ultrasonic/Ultrasonic_DojoSushiChallenges.docx
@@ -20,321 +20,1024 @@
       <w:r>
         <w:t xml:space="preserve"> Sushi</w:t>
       </w:r>
+    </w:p>
+    <w:p>
+      <w:r>
+        <w:t xml:space="preserve">The basic Arduino program to start you off with the LED Dojo Sushi challenges is provided: </w:t>
+      </w:r>
+      <w:r>
+        <w:rPr>
+          <w:b/>
+        </w:rPr>
+        <w:t>range</w:t>
+      </w:r>
+      <w:r>
+        <w:t>.</w:t>
+      </w:r>
+    </w:p>
+    <w:p>
+      <w:r>
+        <w:t>“</w:t>
+      </w:r>
+      <w:proofErr w:type="gramStart"/>
+      <w:r>
+        <w:t>range</w:t>
+      </w:r>
+      <w:proofErr w:type="gramEnd"/>
+      <w:r>
+        <w:t xml:space="preserve">” is a simple program which </w:t>
+      </w:r>
+      <w:r>
+        <w:t>controls a HC-SR04 Ultrasonic sensor, and prints out some raw numbers which are a function of the distance to the nearest object in front of the distance sensor.</w:t>
+      </w:r>
+    </w:p>
+    <w:p>
+      <w:r>
+        <w:t>Using this “</w:t>
+      </w:r>
+      <w:r>
+        <w:t>range</w:t>
+      </w:r>
+      <w:r>
+        <w:t xml:space="preserve">” program as a base, we have a series of challenges to go deeper into controlling the </w:t>
+      </w:r>
+      <w:r>
+        <w:t>sensor</w:t>
+      </w:r>
+      <w:r>
+        <w:t xml:space="preserve"> and learning some programming techniques.</w:t>
+      </w:r>
+    </w:p>
+    <w:p>
+      <w:r>
+        <w:t xml:space="preserve">If you can complete these Challenges, then you have mastered </w:t>
+      </w:r>
+      <w:r>
+        <w:t>using the HC-SR04 sensors</w:t>
+      </w:r>
+      <w:r>
+        <w:t xml:space="preserve"> </w:t>
+      </w:r>
+      <w:r>
+        <w:t>to measure distance with</w:t>
+      </w:r>
+      <w:r>
+        <w:t xml:space="preserve"> your Arduino. Congratulations!</w:t>
+      </w:r>
+    </w:p>
+    <w:p/>
+    <w:p>
+      <w:r>
+        <w:br w:type="page"/>
+      </w:r>
+    </w:p>
+    <w:p>
+      <w:pPr>
+        <w:pStyle w:val="Heading2"/>
+      </w:pPr>
+      <w:r>
+        <w:lastRenderedPageBreak/>
+        <w:t>Challenge #0 – Getting Started</w:t>
+      </w:r>
+    </w:p>
+    <w:p>
+      <w:pPr>
+        <w:pStyle w:val="Heading3"/>
+      </w:pPr>
+      <w:r>
+        <w:t>Level</w:t>
+      </w:r>
+    </w:p>
+    <w:p>
+      <w:proofErr w:type="gramStart"/>
+      <w:r>
+        <w:t>Beginner :</w:t>
+      </w:r>
+      <w:proofErr w:type="gramEnd"/>
+      <w:r>
+        <w:t xml:space="preserve"> You need to complete this challenge to get started with working with</w:t>
+      </w:r>
+      <w:r>
+        <w:t xml:space="preserve"> the HC-SR04 and</w:t>
+      </w:r>
+      <w:r>
+        <w:t xml:space="preserve"> your Arduino.</w:t>
+      </w:r>
+    </w:p>
+    <w:p>
+      <w:pPr>
+        <w:pStyle w:val="Heading3"/>
+      </w:pPr>
+      <w:r>
+        <w:t>Challenge</w:t>
+      </w:r>
+    </w:p>
+    <w:p>
+      <w:pPr>
+        <w:pStyle w:val="ListParagraph"/>
+        <w:numPr>
+          <w:ilvl w:val="0"/>
+          <w:numId w:val="1"/>
+        </w:numPr>
+      </w:pPr>
+      <w:r>
+        <w:t>Get the Arduino IDE installed on your computer</w:t>
+      </w:r>
+    </w:p>
+    <w:p>
+      <w:pPr>
+        <w:pStyle w:val="ListParagraph"/>
+        <w:numPr>
+          <w:ilvl w:val="0"/>
+          <w:numId w:val="1"/>
+        </w:numPr>
+      </w:pPr>
+      <w:r>
+        <w:t>Build the “</w:t>
+      </w:r>
+      <w:r>
+        <w:t>range</w:t>
+      </w:r>
+      <w:r>
+        <w:t>” sketch</w:t>
+      </w:r>
+    </w:p>
+    <w:p>
+      <w:pPr>
+        <w:pStyle w:val="ListParagraph"/>
+        <w:numPr>
+          <w:ilvl w:val="0"/>
+          <w:numId w:val="1"/>
+        </w:numPr>
+      </w:pPr>
+      <w:r>
+        <w:t>Build a circuit on your breadboard with the HC-SR04 sensor connected to the Arduino</w:t>
+      </w:r>
+    </w:p>
+    <w:p>
+      <w:pPr>
+        <w:pStyle w:val="ListParagraph"/>
+        <w:numPr>
+          <w:ilvl w:val="0"/>
+          <w:numId w:val="1"/>
+        </w:numPr>
+      </w:pPr>
+      <w:r>
+        <w:t xml:space="preserve">Download </w:t>
+      </w:r>
+      <w:r>
+        <w:t>the sketch to your Arduino, open up the Serial Monitor and observe the numbers printing out from the monitor</w:t>
+      </w:r>
+    </w:p>
+    <w:p>
+      <w:pPr>
+        <w:pStyle w:val="ListParagraph"/>
+        <w:numPr>
+          <w:ilvl w:val="0"/>
+          <w:numId w:val="1"/>
+        </w:numPr>
+      </w:pPr>
+      <w:r>
+        <w:t>Point your distance sensor at different targets: does the number printed out change?</w:t>
+      </w:r>
+    </w:p>
+    <w:p>
+      <w:pPr>
+        <w:pStyle w:val="Heading3"/>
+      </w:pPr>
+      <w:r>
+        <w:t>Extra Credit</w:t>
+      </w:r>
+    </w:p>
+    <w:p>
+      <w:pPr>
+        <w:pStyle w:val="ListParagraph"/>
+        <w:numPr>
+          <w:ilvl w:val="0"/>
+          <w:numId w:val="1"/>
+        </w:numPr>
+      </w:pPr>
+      <w:r>
+        <w:t>Draw a graph showing the sensor reading for different ranges to the target</w:t>
+      </w:r>
+    </w:p>
+    <w:p>
+      <w:pPr>
+        <w:pStyle w:val="ListParagraph"/>
+        <w:numPr>
+          <w:ilvl w:val="0"/>
+          <w:numId w:val="1"/>
+        </w:numPr>
+      </w:pPr>
+      <w:r>
+        <w:t xml:space="preserve">For extra super credit, use Excel to make a chart of the sensor reading </w:t>
+      </w:r>
+      <w:proofErr w:type="spellStart"/>
+      <w:r>
+        <w:t>vs</w:t>
+      </w:r>
+      <w:proofErr w:type="spellEnd"/>
+      <w:r>
+        <w:t xml:space="preserve"> distance</w:t>
+      </w:r>
+    </w:p>
+    <w:p>
+      <w:pPr>
+        <w:pStyle w:val="ListParagraph"/>
+        <w:numPr>
+          <w:ilvl w:val="0"/>
+          <w:numId w:val="1"/>
+        </w:numPr>
+      </w:pPr>
+      <w:r>
+        <w:t>Look up the special Arduino function calls made in the Arduino Reference Guide</w:t>
+      </w:r>
+    </w:p>
+    <w:p>
+      <w:pPr>
+        <w:pStyle w:val="Heading3"/>
+      </w:pPr>
+      <w:r>
+        <w:t>Aims</w:t>
+      </w:r>
+    </w:p>
+    <w:p>
+      <w:r>
+        <w:t>Get the Arduino IDE installed on your computer and correctly communicating with an Arduino board connected to it over USB</w:t>
+      </w:r>
+      <w:r>
+        <w:t>, with the HC-SR04 sensor working correctly</w:t>
+      </w:r>
+      <w:r>
+        <w:t>.</w:t>
+      </w:r>
+    </w:p>
+    <w:p>
+      <w:r>
+        <w:t xml:space="preserve">When you have this working, your environment is up and running and you are ready for the rest of the </w:t>
+      </w:r>
+      <w:r>
+        <w:t>Ultrasonic</w:t>
+      </w:r>
+      <w:r>
+        <w:t xml:space="preserve"> Sushi challenges.</w:t>
+      </w:r>
+    </w:p>
+    <w:p>
+      <w:pPr>
+        <w:pStyle w:val="Heading3"/>
+      </w:pPr>
+      <w:r>
+        <w:t>Resources</w:t>
+      </w:r>
+    </w:p>
+    <w:p>
+      <w:proofErr w:type="gramStart"/>
+      <w:r>
+        <w:t xml:space="preserve">An Arduino, USB cable, </w:t>
+      </w:r>
+      <w:r>
+        <w:t xml:space="preserve">breadboard, sensor and some wires, </w:t>
+      </w:r>
+      <w:r>
+        <w:t>and a laptop.</w:t>
+      </w:r>
+      <w:proofErr w:type="gramEnd"/>
+    </w:p>
+    <w:p>
+      <w:pPr>
+        <w:pStyle w:val="Heading3"/>
+      </w:pPr>
+      <w:r>
+        <w:t>Notes for Mentors</w:t>
+      </w:r>
+    </w:p>
+    <w:p>
+      <w:r>
+        <w:t xml:space="preserve">See the </w:t>
+      </w:r>
+      <w:proofErr w:type="spellStart"/>
+      <w:r>
+        <w:t>coderdojobray</w:t>
+      </w:r>
+      <w:proofErr w:type="spellEnd"/>
+      <w:r>
+        <w:t xml:space="preserve"> site for troubleshooting information, if the Arduino IDE will not communicate with the Arduino board.</w:t>
+      </w:r>
+    </w:p>
+    <w:p>
+      <w:r>
+        <w:br w:type="page"/>
+      </w:r>
+    </w:p>
+    <w:p>
+      <w:pPr>
+        <w:pStyle w:val="Heading2"/>
+      </w:pPr>
+      <w:r>
+        <w:lastRenderedPageBreak/>
+        <w:t>Challenge #1 – Refactoring</w:t>
+      </w:r>
+    </w:p>
+    <w:p>
+      <w:pPr>
+        <w:pStyle w:val="Heading3"/>
+      </w:pPr>
+      <w:r>
+        <w:t>Level</w:t>
+      </w:r>
+    </w:p>
+    <w:p>
+      <w:r>
+        <w:t>Intermediate</w:t>
+      </w:r>
+      <w:r>
+        <w:t xml:space="preserve"> </w:t>
+      </w:r>
+      <w:r>
+        <w:t xml:space="preserve"> </w:t>
+      </w:r>
+    </w:p>
+    <w:p>
+      <w:pPr>
+        <w:pStyle w:val="Heading3"/>
+      </w:pPr>
+      <w:r>
+        <w:t>Challenge</w:t>
+      </w:r>
+    </w:p>
+    <w:p>
+      <w:r>
+        <w:t xml:space="preserve">Refactor the code to put the ranging part </w:t>
+      </w:r>
+      <w:r>
+        <w:t xml:space="preserve">of the code </w:t>
+      </w:r>
+      <w:r>
+        <w:t>into a function.</w:t>
+      </w:r>
+    </w:p>
+    <w:p>
+      <w:r>
+        <w:t>“Refactoring” is what we call modifying the software to make it clearer, or easier to read, or easier to use. In this</w:t>
+      </w:r>
+      <w:r>
+        <w:t xml:space="preserve"> challenge you will move the code which does ranging into a function.</w:t>
+      </w:r>
+    </w:p>
+    <w:p>
+      <w:pPr>
+        <w:pStyle w:val="ListParagraph"/>
+        <w:numPr>
+          <w:ilvl w:val="0"/>
+          <w:numId w:val="1"/>
+        </w:numPr>
+      </w:pPr>
+      <w:r>
+        <w:t xml:space="preserve">Make a copy of the </w:t>
+      </w:r>
+      <w:r>
+        <w:t>range sketch</w:t>
+      </w:r>
+    </w:p>
+    <w:p>
+      <w:pPr>
+        <w:pStyle w:val="ListParagraph"/>
+        <w:numPr>
+          <w:ilvl w:val="0"/>
+          <w:numId w:val="1"/>
+        </w:numPr>
+      </w:pPr>
+      <w:r>
+        <w:t>Look up “functions” in the Arduino reference</w:t>
+      </w:r>
+    </w:p>
+    <w:p>
+      <w:pPr>
+        <w:pStyle w:val="ListParagraph"/>
+        <w:numPr>
+          <w:ilvl w:val="0"/>
+          <w:numId w:val="1"/>
+        </w:numPr>
+      </w:pPr>
+      <w:r>
+        <w:t>Modify the code:</w:t>
+      </w:r>
+    </w:p>
+    <w:p>
+      <w:pPr>
+        <w:pStyle w:val="ListParagraph"/>
+        <w:numPr>
+          <w:ilvl w:val="1"/>
+          <w:numId w:val="1"/>
+        </w:numPr>
+      </w:pPr>
+      <w:r>
+        <w:t>Make a function which gets the raw range and returns it to the calling function</w:t>
+      </w:r>
+    </w:p>
+    <w:p>
+      <w:pPr>
+        <w:pStyle w:val="ListParagraph"/>
+        <w:numPr>
+          <w:ilvl w:val="1"/>
+          <w:numId w:val="1"/>
+        </w:numPr>
+      </w:pPr>
+      <w:r>
+        <w:t>Modify the loop() to use this function instead of the existing code</w:t>
+      </w:r>
+    </w:p>
+    <w:p>
+      <w:pPr>
+        <w:pStyle w:val="Heading3"/>
+      </w:pPr>
+      <w:r>
+        <w:t>Extra Credit</w:t>
+      </w:r>
+    </w:p>
+    <w:p>
+      <w:pPr>
+        <w:pStyle w:val="ListParagraph"/>
+        <w:numPr>
+          <w:ilvl w:val="0"/>
+          <w:numId w:val="3"/>
+        </w:numPr>
+      </w:pPr>
+      <w:r>
+        <w:t>Modify the ranging function so that it can work with multiple ranging sensors: pass in the sensor to use for ranging as a parameter to the function</w:t>
+      </w:r>
+    </w:p>
+    <w:p>
+      <w:pPr>
+        <w:pStyle w:val="Heading3"/>
+      </w:pPr>
+      <w:r>
+        <w:t>Aims</w:t>
+      </w:r>
+    </w:p>
+    <w:p>
+      <w:r>
+        <w:t>Learn about functions and how to write your own functions.</w:t>
+      </w:r>
+    </w:p>
+    <w:p>
+      <w:r>
+        <w:t>Learn that you can write a program which looks the same from the outside in very different ways.</w:t>
+      </w:r>
+    </w:p>
+    <w:p>
+      <w:pPr>
+        <w:pStyle w:val="Heading3"/>
+      </w:pPr>
+      <w:r>
+        <w:t>Resources</w:t>
+      </w:r>
+    </w:p>
+    <w:p>
+      <w:proofErr w:type="gramStart"/>
+      <w:r>
+        <w:t>An Arduino, USB cable, breadboard, sensor and some wires, and a laptop.</w:t>
+      </w:r>
+      <w:proofErr w:type="gramEnd"/>
+    </w:p>
+    <w:p>
+      <w:pPr>
+        <w:pStyle w:val="Heading3"/>
+      </w:pPr>
+      <w:r>
+        <w:t>Notes for Mentors</w:t>
+      </w:r>
+    </w:p>
+    <w:p>
+      <w:r>
+        <w:t xml:space="preserve">See the </w:t>
+      </w:r>
+      <w:proofErr w:type="spellStart"/>
+      <w:r>
+        <w:t>coderdojobray</w:t>
+      </w:r>
+      <w:proofErr w:type="spellEnd"/>
+      <w:r>
+        <w:t xml:space="preserve"> site for troubleshooting information, if the Arduino IDE will not communicate with the Arduino board.</w:t>
+      </w:r>
+    </w:p>
+    <w:p>
+      <w:pPr>
+        <w:pStyle w:val="Heading2"/>
+        <w:pageBreakBefore/>
+      </w:pPr>
+      <w:r>
+        <w:lastRenderedPageBreak/>
+        <w:t>Challenge #2 – Calibration</w:t>
+      </w:r>
+    </w:p>
+    <w:p>
+      <w:pPr>
+        <w:pStyle w:val="Heading3"/>
+      </w:pPr>
+      <w:r>
+        <w:t>Level</w:t>
+      </w:r>
+    </w:p>
+    <w:p>
+      <w:r>
+        <w:t xml:space="preserve">Intermediate </w:t>
+      </w:r>
+    </w:p>
+    <w:p>
+      <w:pPr>
+        <w:pStyle w:val="Heading3"/>
+      </w:pPr>
+      <w:r>
+        <w:t>Challenge</w:t>
+      </w:r>
+    </w:p>
+    <w:p>
+      <w:r>
+        <w:t>Calibration means “comparison between measurements”.</w:t>
+      </w:r>
+    </w:p>
+    <w:p>
+      <w:r>
+        <w:t>We know that the ranging sensor gives us a number, which changes depending on the distance to the nearest object. But we don’t know what that number means exactly: it would be better if our program printed out the distance in centimetres – because we understand centimetres.</w:t>
+      </w:r>
+    </w:p>
+    <w:p>
+      <w:r>
+        <w:t>We want to modify the program so that the output is in cm.</w:t>
+      </w:r>
+    </w:p>
+    <w:p>
+      <w:pPr>
+        <w:pStyle w:val="ListParagraph"/>
+        <w:numPr>
+          <w:ilvl w:val="0"/>
+          <w:numId w:val="1"/>
+        </w:numPr>
+      </w:pPr>
+      <w:r>
+        <w:t>Make a copy of the range sketch</w:t>
+      </w:r>
+    </w:p>
+    <w:p>
+      <w:pPr>
+        <w:pStyle w:val="ListParagraph"/>
+        <w:numPr>
+          <w:ilvl w:val="1"/>
+          <w:numId w:val="1"/>
+        </w:numPr>
+      </w:pPr>
+      <w:r>
+        <w:t>If you’ve already completed Challenge #1, use that modified sketch instead</w:t>
+      </w:r>
+    </w:p>
+    <w:p>
+      <w:pPr>
+        <w:pStyle w:val="ListParagraph"/>
+        <w:numPr>
+          <w:ilvl w:val="0"/>
+          <w:numId w:val="1"/>
+        </w:numPr>
+      </w:pPr>
+      <w:r>
+        <w:t>Get the sketch working on your Arduino</w:t>
+      </w:r>
+    </w:p>
+    <w:p>
+      <w:pPr>
+        <w:pStyle w:val="ListParagraph"/>
+        <w:numPr>
+          <w:ilvl w:val="0"/>
+          <w:numId w:val="1"/>
+        </w:numPr>
+      </w:pPr>
+      <w:r>
+        <w:t>Make a series of measurements to targets at different distances</w:t>
+      </w:r>
+    </w:p>
+    <w:p>
+      <w:pPr>
+        <w:pStyle w:val="ListParagraph"/>
+        <w:numPr>
+          <w:ilvl w:val="0"/>
+          <w:numId w:val="1"/>
+        </w:numPr>
+      </w:pPr>
+      <w:r>
+        <w:t>Work out how to translate the sensor reading into the distance in cm</w:t>
+      </w:r>
+    </w:p>
+    <w:p>
+      <w:pPr>
+        <w:pStyle w:val="ListParagraph"/>
+        <w:numPr>
+          <w:ilvl w:val="0"/>
+          <w:numId w:val="1"/>
+        </w:numPr>
+      </w:pPr>
+      <w:r>
+        <w:t xml:space="preserve">Modify the code so that instead of </w:t>
+      </w:r>
+      <w:r>
+        <w:t>printing out the raw sensor reading, it prints out the distance in cm</w:t>
+      </w:r>
+    </w:p>
+    <w:p>
+      <w:pPr>
+        <w:pStyle w:val="Heading3"/>
+      </w:pPr>
+      <w:r>
+        <w:t>Extra Credit</w:t>
+      </w:r>
+    </w:p>
+    <w:p>
+      <w:pPr>
+        <w:pStyle w:val="ListParagraph"/>
+        <w:numPr>
+          <w:ilvl w:val="0"/>
+          <w:numId w:val="3"/>
+        </w:numPr>
+      </w:pPr>
+      <w:r>
+        <w:t xml:space="preserve">Write some functions which will convert the raw range numbers from the sensor into different distances: cm, m, km, inches, feet, yards … </w:t>
+      </w:r>
+    </w:p>
+    <w:p>
+      <w:pPr>
+        <w:pStyle w:val="ListParagraph"/>
+        <w:numPr>
+          <w:ilvl w:val="0"/>
+          <w:numId w:val="3"/>
+        </w:numPr>
+      </w:pPr>
+      <w:r>
+        <w:t>Test your code using the tape measure.</w:t>
+      </w:r>
+    </w:p>
+    <w:p>
+      <w:pPr>
+        <w:pStyle w:val="ListParagraph"/>
+        <w:numPr>
+          <w:ilvl w:val="0"/>
+          <w:numId w:val="3"/>
+        </w:numPr>
+      </w:pPr>
+      <w:r>
+        <w:t>Which distances are useful do you think?</w:t>
+      </w:r>
+    </w:p>
+    <w:p>
+      <w:pPr>
+        <w:pStyle w:val="Heading3"/>
+      </w:pPr>
+      <w:r>
+        <w:t>Aims</w:t>
+      </w:r>
+    </w:p>
+    <w:p>
+      <w:r>
+        <w:t>Learn about how to relate numbers coming back from a sensor to the physical world.</w:t>
+      </w:r>
+    </w:p>
+    <w:p>
+      <w:pPr>
+        <w:pStyle w:val="Heading3"/>
+      </w:pPr>
+      <w:r>
+        <w:t>Resources</w:t>
+      </w:r>
+    </w:p>
+    <w:p>
+      <w:proofErr w:type="gramStart"/>
+      <w:r>
+        <w:t>An Arduino, USB cable, breadboard, sensor and some wires, and a laptop.</w:t>
+      </w:r>
+      <w:proofErr w:type="gramEnd"/>
+      <w:r>
+        <w:t xml:space="preserve"> And a tape measure </w:t>
+      </w:r>
+      <w:r>
+        <w:sym w:font="Wingdings" w:char="F04A"/>
+      </w:r>
+    </w:p>
+    <w:p>
+      <w:pPr>
+        <w:pStyle w:val="Heading3"/>
+      </w:pPr>
+      <w:r>
+        <w:t>Notes for Mentors</w:t>
+      </w:r>
+    </w:p>
+    <w:p>
+      <w:r>
+        <w:t xml:space="preserve">See the </w:t>
+      </w:r>
+      <w:proofErr w:type="spellStart"/>
+      <w:r>
+        <w:t>coderdojobray</w:t>
+      </w:r>
+      <w:proofErr w:type="spellEnd"/>
+      <w:r>
+        <w:t xml:space="preserve"> site for troubleshooting information, if the Arduino IDE will not communicate with the Arduino board.</w:t>
+      </w:r>
+    </w:p>
+    <w:p>
+      <w:pPr>
+        <w:pStyle w:val="Heading2"/>
+        <w:pageBreakBefore/>
+      </w:pPr>
+      <w:r>
+        <w:lastRenderedPageBreak/>
+        <w:t>Challenge #3 – On Command</w:t>
+      </w:r>
+    </w:p>
+    <w:p>
+      <w:pPr>
+        <w:pStyle w:val="Heading3"/>
+      </w:pPr>
+      <w:r>
+        <w:t>Level</w:t>
+      </w:r>
+    </w:p>
+    <w:p>
+      <w:r>
+        <w:t>Advanced</w:t>
+      </w:r>
+    </w:p>
+    <w:p>
+      <w:pPr>
+        <w:pStyle w:val="Heading3"/>
+      </w:pPr>
+      <w:r>
+        <w:t>Challenge</w:t>
+      </w:r>
+    </w:p>
+    <w:p>
+      <w:r>
+        <w:t>We want to modify our circuit so that we add in a pushbutton, and the Arduino takes a measurement only when the pushbutton is pressed.</w:t>
+      </w:r>
+    </w:p>
+    <w:p>
+      <w:r>
+        <w:t>Read Tutorial 5 (</w:t>
+      </w:r>
+      <w:hyperlink r:id="rId6" w:history="1">
+        <w:r>
+          <w:rPr>
+            <w:rStyle w:val="Hyperlink"/>
+          </w:rPr>
+          <w:t>http://arduino.coderdojobray.com/AT_L5</w:t>
+        </w:r>
+      </w:hyperlink>
+      <w:r>
+        <w:t>) on our tutorial site to see an explanation of pushbuttons and how to connect them up.</w:t>
+      </w:r>
+    </w:p>
+    <w:p>
+      <w:pPr>
+        <w:pStyle w:val="ListParagraph"/>
+        <w:numPr>
+          <w:ilvl w:val="0"/>
+          <w:numId w:val="1"/>
+        </w:numPr>
+      </w:pPr>
+      <w:r>
+        <w:t>Modify your circuit to add in a push button on your breadboard, connected to a digital input pin on your Arduino.</w:t>
+      </w:r>
+    </w:p>
+    <w:p>
+      <w:pPr>
+        <w:pStyle w:val="ListParagraph"/>
+        <w:numPr>
+          <w:ilvl w:val="0"/>
+          <w:numId w:val="1"/>
+        </w:numPr>
+      </w:pPr>
+      <w:r>
+        <w:t>Make a copy of the range sketch</w:t>
+      </w:r>
+    </w:p>
+    <w:p>
+      <w:pPr>
+        <w:pStyle w:val="ListParagraph"/>
+        <w:numPr>
+          <w:ilvl w:val="1"/>
+          <w:numId w:val="1"/>
+        </w:numPr>
+      </w:pPr>
+      <w:r>
+        <w:t>If you’ve already completed Challenge #1, use that modified sketch instead</w:t>
+      </w:r>
+    </w:p>
+    <w:p>
+      <w:pPr>
+        <w:pStyle w:val="ListParagraph"/>
+        <w:numPr>
+          <w:ilvl w:val="0"/>
+          <w:numId w:val="1"/>
+        </w:numPr>
+      </w:pPr>
+      <w:r>
+        <w:t>Modify the code so that</w:t>
+      </w:r>
+      <w:r>
+        <w:t xml:space="preserve"> the Arduino only takes a measurement and prints it out when the button is pressed.</w:t>
+      </w:r>
+    </w:p>
+    <w:p>
+      <w:pPr>
+        <w:pStyle w:val="Heading3"/>
+      </w:pPr>
+      <w:r>
+        <w:t>Extra Credit</w:t>
+      </w:r>
+    </w:p>
+    <w:p>
+      <w:pPr>
+        <w:pStyle w:val="ListParagraph"/>
+        <w:numPr>
+          <w:ilvl w:val="0"/>
+          <w:numId w:val="3"/>
+        </w:numPr>
+      </w:pPr>
+      <w:r>
+        <w:t>Make a circuit with two pushbuttons on it</w:t>
+      </w:r>
+    </w:p>
+    <w:p>
+      <w:pPr>
+        <w:pStyle w:val="ListParagraph"/>
+        <w:numPr>
+          <w:ilvl w:val="0"/>
+          <w:numId w:val="3"/>
+        </w:numPr>
+      </w:pPr>
+      <w:r>
+        <w:t>Modify the code so that:</w:t>
+      </w:r>
+    </w:p>
+    <w:p>
+      <w:pPr>
+        <w:pStyle w:val="ListParagraph"/>
+        <w:numPr>
+          <w:ilvl w:val="1"/>
+          <w:numId w:val="3"/>
+        </w:numPr>
+      </w:pPr>
+      <w:r>
+        <w:t>When the boards boots up, it is not taking measurements at all</w:t>
+      </w:r>
+    </w:p>
+    <w:p>
+      <w:pPr>
+        <w:pStyle w:val="ListParagraph"/>
+        <w:numPr>
+          <w:ilvl w:val="1"/>
+          <w:numId w:val="3"/>
+        </w:numPr>
+      </w:pPr>
+      <w:r>
+        <w:t>When you press one pushbutton,</w:t>
+      </w:r>
+      <w:r>
+        <w:t xml:space="preserve"> and Arduino starts taking measurements and printing then out every 20 seconds</w:t>
+      </w:r>
+    </w:p>
+    <w:p>
+      <w:pPr>
+        <w:pStyle w:val="ListParagraph"/>
+        <w:numPr>
+          <w:ilvl w:val="1"/>
+          <w:numId w:val="3"/>
+        </w:numPr>
+      </w:pPr>
+      <w:r>
+        <w:rPr>
+          <w:lang w:val="en-US"/>
+        </w:rPr>
+        <w:t xml:space="preserve">Each time you press that pushbutton, the Arduino takes the measurements twice as fast: </w:t>
+      </w:r>
+      <w:proofErr w:type="spellStart"/>
+      <w:r>
+        <w:rPr>
+          <w:lang w:val="en-US"/>
+        </w:rPr>
+        <w:t>i.e</w:t>
+      </w:r>
+      <w:proofErr w:type="spellEnd"/>
+      <w:r>
+        <w:rPr>
+          <w:lang w:val="en-US"/>
+        </w:rPr>
+        <w:t xml:space="preserve"> 20 seconds -&gt; 10 seconds -&gt; 5 seconds -&gt; 2.5 seconds -&gt; 1.25 seconds …</w:t>
+      </w:r>
+    </w:p>
+    <w:p>
+      <w:pPr>
+        <w:pStyle w:val="ListParagraph"/>
+        <w:numPr>
+          <w:ilvl w:val="1"/>
+          <w:numId w:val="3"/>
+        </w:numPr>
+      </w:pPr>
+      <w:r>
+        <w:rPr>
+          <w:lang w:val="en-US"/>
+        </w:rPr>
+        <w:t>Each time your press the other button, the Arduino takes measurements twice as slowly: i.e. 1.25 -&gt; 2.5 -&gt; 5 -&gt; 10 -&gt; 20</w:t>
+      </w:r>
+    </w:p>
+    <w:p>
+      <w:pPr>
+        <w:pStyle w:val="ListParagraph"/>
+        <w:numPr>
+          <w:ilvl w:val="2"/>
+          <w:numId w:val="3"/>
+        </w:numPr>
+      </w:pPr>
+      <w:r>
+        <w:rPr>
+          <w:lang w:val="en-US"/>
+        </w:rPr>
+        <w:t xml:space="preserve">… </w:t>
+      </w:r>
+      <w:proofErr w:type="gramStart"/>
+      <w:r>
+        <w:rPr>
+          <w:lang w:val="en-US"/>
+        </w:rPr>
+        <w:t>until</w:t>
+      </w:r>
+      <w:proofErr w:type="gramEnd"/>
+      <w:r>
+        <w:rPr>
+          <w:lang w:val="en-US"/>
+        </w:rPr>
+        <w:t xml:space="preserve"> it gets to 20 seconds, then it stops taking measurements.</w:t>
+      </w:r>
+    </w:p>
+    <w:p>
+      <w:pPr>
+        <w:pStyle w:val="Heading3"/>
+      </w:pPr>
+      <w:r>
+        <w:t>Aims</w:t>
+      </w:r>
+    </w:p>
+    <w:p>
+      <w:r>
+        <w:t xml:space="preserve">Learn about how </w:t>
+      </w:r>
+      <w:r>
+        <w:t>controlling your board using an external input. Learn about control loops and timing.</w:t>
+      </w:r>
+    </w:p>
+    <w:p>
+      <w:pPr>
+        <w:pStyle w:val="Heading3"/>
+      </w:pPr>
+      <w:r>
+        <w:t>Resources</w:t>
+      </w:r>
+    </w:p>
+    <w:p>
+      <w:proofErr w:type="gramStart"/>
+      <w:r>
+        <w:t xml:space="preserve">An Arduino, USB cable, breadboard, sensor and some wires, </w:t>
+      </w:r>
+      <w:r>
+        <w:t xml:space="preserve">some pushbuttons, </w:t>
+      </w:r>
+      <w:r>
+        <w:t>and a laptop.</w:t>
+      </w:r>
+      <w:proofErr w:type="gramEnd"/>
+      <w:r>
+        <w:t xml:space="preserve"> </w:t>
+      </w:r>
       <w:bookmarkStart w:id="0" w:name="_GoBack"/>
       <w:bookmarkEnd w:id="0"/>
     </w:p>
     <w:p>
-      <w:r>
-        <w:t xml:space="preserve">The basic Arduino program to start you off with the LED Dojo Sushi challenges is provided: </w:t>
+      <w:pPr>
+        <w:pStyle w:val="Heading3"/>
+      </w:pPr>
+      <w:r>
+        <w:t>Notes for Mentors</w:t>
+      </w:r>
+    </w:p>
+    <w:p>
+      <w:r>
+        <w:t xml:space="preserve">See the </w:t>
       </w:r>
       <w:proofErr w:type="spellStart"/>
       <w:r>
-        <w:t>ultrasonicranging</w:t>
+        <w:t>coderdojobray</w:t>
       </w:r>
       <w:proofErr w:type="spellEnd"/>
       <w:r>
-        <w:t>.</w:t>
-      </w:r>
-    </w:p>
-    <w:p>
-      <w:r>
-        <w:t>“</w:t>
-      </w:r>
-      <w:proofErr w:type="spellStart"/>
-      <w:proofErr w:type="gramStart"/>
-      <w:r>
-        <w:t>ultrasonicranging</w:t>
-      </w:r>
-      <w:proofErr w:type="spellEnd"/>
-      <w:proofErr w:type="gramEnd"/>
-      <w:r>
-        <w:t xml:space="preserve">” is a simple program which </w:t>
-      </w:r>
-      <w:r>
-        <w:t>controls a HC-SR04 Ultrasonic sensor, and prints out some raw numbers which are a function of the distance to the nearest object in front of the distance sensor.</w:t>
-      </w:r>
-    </w:p>
-    <w:p>
-      <w:r>
-        <w:t>Using this “</w:t>
-      </w:r>
-      <w:proofErr w:type="spellStart"/>
-      <w:r>
-        <w:t>ultrasonicranging</w:t>
-      </w:r>
-      <w:proofErr w:type="spellEnd"/>
-      <w:r>
-        <w:t xml:space="preserve">” program as a base, we have a series of challenges to go deeper into controlling the </w:t>
-      </w:r>
-      <w:r>
-        <w:t>sensor</w:t>
-      </w:r>
-      <w:r>
-        <w:t xml:space="preserve"> and learning some programming techniques.</w:t>
-      </w:r>
-    </w:p>
-    <w:p>
-      <w:r>
-        <w:t xml:space="preserve">If you can complete these Challenges, then you have mastered </w:t>
-      </w:r>
-      <w:r>
-        <w:t>using the HC-SR04 sensors</w:t>
-      </w:r>
-      <w:r>
-        <w:t xml:space="preserve"> </w:t>
-      </w:r>
-      <w:r>
-        <w:t>to measure distance with</w:t>
-      </w:r>
-      <w:r>
-        <w:t xml:space="preserve"> your Arduino. Congratulations!</w:t>
-      </w:r>
-    </w:p>
-    <w:p/>
-    <w:p>
-      <w:r>
-        <w:br w:type="page"/>
-      </w:r>
-    </w:p>
-    <w:p>
-      <w:pPr>
-        <w:pStyle w:val="Heading2"/>
-      </w:pPr>
-      <w:r>
-        <w:lastRenderedPageBreak/>
-        <w:t>Challenge #0 – Getting Started</w:t>
-      </w:r>
-    </w:p>
-    <w:p>
-      <w:pPr>
-        <w:pStyle w:val="Heading3"/>
-      </w:pPr>
-      <w:r>
-        <w:t>Level</w:t>
-      </w:r>
-    </w:p>
-    <w:p>
-      <w:proofErr w:type="gramStart"/>
-      <w:r>
-        <w:t>Beginner :</w:t>
-      </w:r>
-      <w:proofErr w:type="gramEnd"/>
-      <w:r>
-        <w:t xml:space="preserve"> You need to complete this challenge to get started with working with</w:t>
-      </w:r>
-      <w:r>
-        <w:t xml:space="preserve"> the HC-SR04 and</w:t>
-      </w:r>
-      <w:r>
-        <w:t xml:space="preserve"> your Arduino.</w:t>
-      </w:r>
-    </w:p>
-    <w:p>
-      <w:pPr>
-        <w:pStyle w:val="Heading3"/>
-      </w:pPr>
-      <w:r>
-        <w:t>Challenge</w:t>
-      </w:r>
-    </w:p>
-    <w:p>
-      <w:pPr>
-        <w:pStyle w:val="ListParagraph"/>
-        <w:numPr>
-          <w:ilvl w:val="0"/>
-          <w:numId w:val="1"/>
-        </w:numPr>
-      </w:pPr>
-      <w:r>
-        <w:t>Get the Arduino IDE installed on your computer</w:t>
-      </w:r>
-    </w:p>
-    <w:p>
-      <w:pPr>
-        <w:pStyle w:val="ListParagraph"/>
-        <w:numPr>
-          <w:ilvl w:val="0"/>
-          <w:numId w:val="1"/>
-        </w:numPr>
-      </w:pPr>
-      <w:r>
-        <w:t>Build the “</w:t>
-      </w:r>
-      <w:proofErr w:type="spellStart"/>
-      <w:r>
-        <w:t>ultrasonicranging</w:t>
-      </w:r>
-      <w:proofErr w:type="spellEnd"/>
-      <w:r>
-        <w:t>” sketch</w:t>
-      </w:r>
-    </w:p>
-    <w:p>
-      <w:pPr>
-        <w:pStyle w:val="ListParagraph"/>
-        <w:numPr>
-          <w:ilvl w:val="0"/>
-          <w:numId w:val="1"/>
-        </w:numPr>
-      </w:pPr>
-      <w:r>
-        <w:t>Build a circuit on your breadboard with the HC-SR04 sensor connected to the Arduino</w:t>
-      </w:r>
-    </w:p>
-    <w:p>
-      <w:pPr>
-        <w:pStyle w:val="ListParagraph"/>
-        <w:numPr>
-          <w:ilvl w:val="0"/>
-          <w:numId w:val="1"/>
-        </w:numPr>
-      </w:pPr>
-      <w:r>
-        <w:t xml:space="preserve">Download </w:t>
-      </w:r>
-      <w:r>
-        <w:t>the sketch to your Arduino, open up the Serial Monitor and observe the numbers printing out from the monitor</w:t>
-      </w:r>
-    </w:p>
-    <w:p>
-      <w:pPr>
-        <w:pStyle w:val="ListParagraph"/>
-        <w:numPr>
-          <w:ilvl w:val="0"/>
-          <w:numId w:val="1"/>
-        </w:numPr>
-      </w:pPr>
-      <w:r>
-        <w:t>Point your distance sensor at different targets: does the number printed out change?</w:t>
-      </w:r>
-    </w:p>
-    <w:p>
-      <w:pPr>
-        <w:pStyle w:val="Heading3"/>
-      </w:pPr>
-      <w:r>
-        <w:t>Extra Credit</w:t>
-      </w:r>
-    </w:p>
-    <w:p>
-      <w:pPr>
-        <w:pStyle w:val="ListParagraph"/>
-        <w:numPr>
-          <w:ilvl w:val="0"/>
-          <w:numId w:val="1"/>
-        </w:numPr>
-      </w:pPr>
-      <w:r>
-        <w:t>Draw a graph showing the sensor reading for different ranges to the target</w:t>
-      </w:r>
-    </w:p>
-    <w:p>
-      <w:pPr>
-        <w:pStyle w:val="ListParagraph"/>
-        <w:numPr>
-          <w:ilvl w:val="0"/>
-          <w:numId w:val="1"/>
-        </w:numPr>
-      </w:pPr>
-      <w:r>
-        <w:t xml:space="preserve">For extra super credit, use Excel to make a chart of the sensor reading </w:t>
-      </w:r>
-      <w:proofErr w:type="spellStart"/>
-      <w:r>
-        <w:t>vs</w:t>
-      </w:r>
-      <w:proofErr w:type="spellEnd"/>
-      <w:r>
-        <w:t xml:space="preserve"> distance</w:t>
-      </w:r>
-    </w:p>
-    <w:p>
-      <w:pPr>
-        <w:pStyle w:val="ListParagraph"/>
-        <w:numPr>
-          <w:ilvl w:val="0"/>
-          <w:numId w:val="1"/>
-        </w:numPr>
-      </w:pPr>
-      <w:r>
-        <w:t>Look up the special Arduino function calls made in the Arduino Reference Guide</w:t>
-      </w:r>
-    </w:p>
-    <w:p>
-      <w:pPr>
-        <w:pStyle w:val="Heading3"/>
-      </w:pPr>
-      <w:r>
-        <w:t>Aims</w:t>
-      </w:r>
-    </w:p>
-    <w:p>
-      <w:r>
-        <w:t>Get the Arduino IDE installed on your computer and correctly communicating with an Arduino board connected to it over USB</w:t>
-      </w:r>
-      <w:r>
-        <w:t>, with the HC-SR04 sensor working correctly</w:t>
-      </w:r>
-      <w:r>
-        <w:t>.</w:t>
-      </w:r>
-    </w:p>
-    <w:p>
-      <w:r>
-        <w:t xml:space="preserve">When you have this working, your environment is up and running and you are ready for the rest of the </w:t>
-      </w:r>
-      <w:r>
-        <w:t>Ultrasonic</w:t>
-      </w:r>
-      <w:r>
-        <w:t xml:space="preserve"> Sushi challenges.</w:t>
-      </w:r>
-    </w:p>
-    <w:p>
-      <w:pPr>
-        <w:pStyle w:val="Heading3"/>
-      </w:pPr>
-      <w:r>
-        <w:t>Resources</w:t>
-      </w:r>
-    </w:p>
-    <w:p>
-      <w:proofErr w:type="gramStart"/>
-      <w:r>
-        <w:t xml:space="preserve">An Arduino, USB cable, </w:t>
-      </w:r>
-      <w:r>
-        <w:t xml:space="preserve">breadboard, sensor and some wires, </w:t>
-      </w:r>
-      <w:r>
-        <w:t>and a laptop.</w:t>
-      </w:r>
-      <w:proofErr w:type="gramEnd"/>
-    </w:p>
-    <w:p>
-      <w:pPr>
-        <w:pStyle w:val="Heading3"/>
-      </w:pPr>
-      <w:r>
-        <w:t>Notes for Mentors</w:t>
-      </w:r>
-    </w:p>
-    <w:p>
-      <w:r>
-        <w:t xml:space="preserve">See the </w:t>
-      </w:r>
-      <w:proofErr w:type="spellStart"/>
-      <w:r>
-        <w:t>coderdojobray</w:t>
-      </w:r>
-      <w:proofErr w:type="spellEnd"/>
-      <w:r>
         <w:t xml:space="preserve"> site for troubleshooting information, if the Arduino IDE will not communicate with the Arduino board.</w:t>
-      </w:r>
-    </w:p>
-    <w:p>
-      <w:r>
-        <w:br w:type="page"/>
       </w:r>
     </w:p>
     <w:p/>
@@ -351,6 +1054,119 @@
 <file path=word/numbering.xml><?xml version="1.0" encoding="utf-8"?>
 <w:numbering xmlns:wpc="http://schemas.microsoft.com/office/word/2010/wordprocessingCanvas" xmlns:mc="http://schemas.openxmlformats.org/markup-compatibility/2006" xmlns:o="urn:schemas-microsoft-com:office:office" xmlns:r="http://schemas.openxmlformats.org/officeDocument/2006/relationships" xmlns:m="http://schemas.openxmlformats.org/officeDocument/2006/math" xmlns:v="urn:schemas-microsoft-com:vml" xmlns:wp14="http://schemas.microsoft.com/office/word/2010/wordprocessingDrawing" xmlns:wp="http://schemas.openxmlformats.org/drawingml/2006/wordprocessingDrawing" xmlns:w10="urn:schemas-microsoft-com:office:word" xmlns:w="http://schemas.openxmlformats.org/wordprocessingml/2006/main" xmlns:w14="http://schemas.microsoft.com/office/word/2010/wordml" xmlns:wpg="http://schemas.microsoft.com/office/word/2010/wordprocessingGroup" xmlns:wpi="http://schemas.microsoft.com/office/word/2010/wordprocessingInk" xmlns:wne="http://schemas.microsoft.com/office/word/2006/wordml" xmlns:wps="http://schemas.microsoft.com/office/word/2010/wordprocessingShape" mc:Ignorable="w14 wp14">
   <w:abstractNum w:abstractNumId="0">
+    <w:nsid w:val="071C6725"/>
+    <w:multiLevelType w:val="hybridMultilevel"/>
+    <w:tmpl w:val="A45CD896"/>
+    <w:lvl w:ilvl="0" w:tplc="18090001">
+      <w:start w:val="1"/>
+      <w:numFmt w:val="bullet"/>
+      <w:lvlText w:val=""/>
+      <w:lvlJc w:val="left"/>
+      <w:pPr>
+        <w:ind w:left="720" w:hanging="360"/>
+      </w:pPr>
+      <w:rPr>
+        <w:rFonts w:ascii="Symbol" w:hAnsi="Symbol" w:hint="default"/>
+      </w:rPr>
+    </w:lvl>
+    <w:lvl w:ilvl="1" w:tplc="18090003">
+      <w:start w:val="1"/>
+      <w:numFmt w:val="bullet"/>
+      <w:lvlText w:val="o"/>
+      <w:lvlJc w:val="left"/>
+      <w:pPr>
+        <w:ind w:left="1440" w:hanging="360"/>
+      </w:pPr>
+      <w:rPr>
+        <w:rFonts w:ascii="Courier New" w:hAnsi="Courier New" w:cs="Courier New" w:hint="default"/>
+      </w:rPr>
+    </w:lvl>
+    <w:lvl w:ilvl="2" w:tplc="18090005">
+      <w:start w:val="1"/>
+      <w:numFmt w:val="bullet"/>
+      <w:lvlText w:val=""/>
+      <w:lvlJc w:val="left"/>
+      <w:pPr>
+        <w:ind w:left="2160" w:hanging="360"/>
+      </w:pPr>
+      <w:rPr>
+        <w:rFonts w:ascii="Wingdings" w:hAnsi="Wingdings" w:hint="default"/>
+      </w:rPr>
+    </w:lvl>
+    <w:lvl w:ilvl="3" w:tplc="18090001" w:tentative="1">
+      <w:start w:val="1"/>
+      <w:numFmt w:val="bullet"/>
+      <w:lvlText w:val=""/>
+      <w:lvlJc w:val="left"/>
+      <w:pPr>
+        <w:ind w:left="2880" w:hanging="360"/>
+      </w:pPr>
+      <w:rPr>
+        <w:rFonts w:ascii="Symbol" w:hAnsi="Symbol" w:hint="default"/>
+      </w:rPr>
+    </w:lvl>
+    <w:lvl w:ilvl="4" w:tplc="18090003" w:tentative="1">
+      <w:start w:val="1"/>
+      <w:numFmt w:val="bullet"/>
+      <w:lvlText w:val="o"/>
+      <w:lvlJc w:val="left"/>
+      <w:pPr>
+        <w:ind w:left="3600" w:hanging="360"/>
+      </w:pPr>
+      <w:rPr>
+        <w:rFonts w:ascii="Courier New" w:hAnsi="Courier New" w:cs="Courier New" w:hint="default"/>
+      </w:rPr>
+    </w:lvl>
+    <w:lvl w:ilvl="5" w:tplc="18090005" w:tentative="1">
+      <w:start w:val="1"/>
+      <w:numFmt w:val="bullet"/>
+      <w:lvlText w:val=""/>
+      <w:lvlJc w:val="left"/>
+      <w:pPr>
+        <w:ind w:left="4320" w:hanging="360"/>
+      </w:pPr>
+      <w:rPr>
+        <w:rFonts w:ascii="Wingdings" w:hAnsi="Wingdings" w:hint="default"/>
+      </w:rPr>
+    </w:lvl>
+    <w:lvl w:ilvl="6" w:tplc="18090001" w:tentative="1">
+      <w:start w:val="1"/>
+      <w:numFmt w:val="bullet"/>
+      <w:lvlText w:val=""/>
+      <w:lvlJc w:val="left"/>
+      <w:pPr>
+        <w:ind w:left="5040" w:hanging="360"/>
+      </w:pPr>
+      <w:rPr>
+        <w:rFonts w:ascii="Symbol" w:hAnsi="Symbol" w:hint="default"/>
+      </w:rPr>
+    </w:lvl>
+    <w:lvl w:ilvl="7" w:tplc="18090003" w:tentative="1">
+      <w:start w:val="1"/>
+      <w:numFmt w:val="bullet"/>
+      <w:lvlText w:val="o"/>
+      <w:lvlJc w:val="left"/>
+      <w:pPr>
+        <w:ind w:left="5760" w:hanging="360"/>
+      </w:pPr>
+      <w:rPr>
+        <w:rFonts w:ascii="Courier New" w:hAnsi="Courier New" w:cs="Courier New" w:hint="default"/>
+      </w:rPr>
+    </w:lvl>
+    <w:lvl w:ilvl="8" w:tplc="18090005" w:tentative="1">
+      <w:start w:val="1"/>
+      <w:numFmt w:val="bullet"/>
+      <w:lvlText w:val=""/>
+      <w:lvlJc w:val="left"/>
+      <w:pPr>
+        <w:ind w:left="6480" w:hanging="360"/>
+      </w:pPr>
+      <w:rPr>
+        <w:rFonts w:ascii="Wingdings" w:hAnsi="Wingdings" w:hint="default"/>
+      </w:rPr>
+    </w:lvl>
+  </w:abstractNum>
+  <w:abstractNum w:abstractNumId="1">
     <w:nsid w:val="394430EC"/>
     <w:multiLevelType w:val="hybridMultilevel"/>
     <w:tmpl w:val="D6842A84"/>
@@ -365,7 +1181,7 @@
         <w:rFonts w:ascii="Symbol" w:eastAsiaTheme="minorHAnsi" w:hAnsi="Symbol" w:cstheme="minorBidi" w:hint="default"/>
       </w:rPr>
     </w:lvl>
-    <w:lvl w:ilvl="1" w:tplc="18090003" w:tentative="1">
+    <w:lvl w:ilvl="1" w:tplc="18090003">
       <w:start w:val="1"/>
       <w:numFmt w:val="bullet"/>
       <w:lvlText w:val="o"/>
@@ -462,7 +1278,7 @@
       </w:rPr>
     </w:lvl>
   </w:abstractNum>
-  <w:abstractNum w:abstractNumId="1">
+  <w:abstractNum w:abstractNumId="2">
     <w:nsid w:val="73490EDB"/>
     <w:multiLevelType w:val="hybridMultilevel"/>
     <w:tmpl w:val="1F4638F6"/>
@@ -575,10 +1391,13 @@
     </w:lvl>
   </w:abstractNum>
   <w:num w:numId="1">
-    <w:abstractNumId w:val="0"/>
+    <w:abstractNumId w:val="1"/>
   </w:num>
   <w:num w:numId="2">
-    <w:abstractNumId w:val="1"/>
+    <w:abstractNumId w:val="2"/>
+  </w:num>
+  <w:num w:numId="3">
+    <w:abstractNumId w:val="0"/>
   </w:num>
 </w:numbering>
 </file>
@@ -932,6 +1751,18 @@
       <w:color w:val="4F81BD" w:themeColor="accent1"/>
     </w:rPr>
   </w:style>
+  <w:style w:type="character" w:styleId="Hyperlink">
+    <w:name w:val="Hyperlink"/>
+    <w:basedOn w:val="DefaultParagraphFont"/>
+    <w:uiPriority w:val="99"/>
+    <w:semiHidden/>
+    <w:unhideWhenUsed/>
+    <w:rsid w:val="0074342D"/>
+    <w:rPr>
+      <w:color w:val="0000FF"/>
+      <w:u w:val="single"/>
+    </w:rPr>
+  </w:style>
 </w:styles>
 </file>
 
@@ -1282,6 +2113,18 @@
       <w:i/>
       <w:iCs/>
       <w:color w:val="4F81BD" w:themeColor="accent1"/>
+    </w:rPr>
+  </w:style>
+  <w:style w:type="character" w:styleId="Hyperlink">
+    <w:name w:val="Hyperlink"/>
+    <w:basedOn w:val="DefaultParagraphFont"/>
+    <w:uiPriority w:val="99"/>
+    <w:semiHidden/>
+    <w:unhideWhenUsed/>
+    <w:rsid w:val="0074342D"/>
+    <w:rPr>
+      <w:color w:val="0000FF"/>
+      <w:u w:val="single"/>
     </w:rPr>
   </w:style>
 </w:styles>

</xml_diff>